<commit_message>
12-6 is the current ingnor last commit
</commit_message>
<xml_diff>
--- a/progress_template_12-6.docx
+++ b/progress_template_12-6.docx
@@ -875,439 +875,427 @@
         </w:rPr>
         <w:t xml:space="preserve">I would like to have a clear idea of what to do over the winter break as in what aspects of the project we want finished, or reworked. </w:t>
       </w:r>
+    </w:p>
+    <w:p>
+      <w:pPr>
+        <w:widowControl w:val="0"/>
+        <w:tabs>
+          <w:tab w:val="left" w:pos="720"/>
+          <w:tab w:val="left" w:pos="1440"/>
+          <w:tab w:val="left" w:pos="2160"/>
+          <w:tab w:val="left" w:pos="2880"/>
+          <w:tab w:val="left" w:pos="3600"/>
+          <w:tab w:val="left" w:pos="4320"/>
+          <w:tab w:val="left" w:pos="5040"/>
+          <w:tab w:val="left" w:pos="5760"/>
+          <w:tab w:val="left" w:pos="6480"/>
+          <w:tab w:val="left" w:pos="7200"/>
+          <w:tab w:val="left" w:pos="7920"/>
+          <w:tab w:val="left" w:pos="8640"/>
+        </w:tabs>
+        <w:spacing w:after="0" w:line="240" w:lineRule="auto"/>
+        <w:rPr>
+          <w:rFonts w:ascii="Helvetica" w:hAnsi="Helvetica" w:cs="Helvetica"/>
+          <w:sz w:val="24"/>
+          <w:szCs w:val="24"/>
+        </w:rPr>
+      </w:pPr>
+      <w:r>
+        <w:rPr>
+          <w:rFonts w:ascii="Helvetica" w:hAnsi="Helvetica" w:cs="Helvetica"/>
+          <w:b/>
+          <w:bCs/>
+          <w:sz w:val="24"/>
+          <w:szCs w:val="24"/>
+        </w:rPr>
+        <w:lastRenderedPageBreak/>
+        <w:t>Team Member #3:</w:t>
+      </w:r>
+      <w:r>
+        <w:rPr>
+          <w:rFonts w:ascii="Helvetica" w:hAnsi="Helvetica" w:cs="Helvetica"/>
+          <w:sz w:val="24"/>
+          <w:szCs w:val="24"/>
+        </w:rPr>
+        <w:t xml:space="preserve"> </w:t>
+      </w:r>
+      <w:r>
+        <w:rPr>
+          <w:rStyle w:val="normaltextrun"/>
+          <w:rFonts w:ascii="Helvetica" w:hAnsi="Helvetica" w:cs="Helvetica"/>
+          <w:color w:val="000000"/>
+        </w:rPr>
+        <w:t> </w:t>
+      </w:r>
+      <w:r>
+        <w:rPr>
+          <w:rStyle w:val="normaltextrun"/>
+          <w:rFonts w:ascii="Helvetica" w:hAnsi="Helvetica" w:cs="Helvetica"/>
+          <w:color w:val="000000"/>
+          <w:u w:val="single"/>
+        </w:rPr>
+        <w:t>August Davis</w:t>
+      </w:r>
+      <w:r>
+        <w:rPr>
+          <w:rFonts w:ascii="Helvetica" w:hAnsi="Helvetica" w:cs="Helvetica"/>
+          <w:sz w:val="24"/>
+          <w:szCs w:val="24"/>
+        </w:rPr>
+        <w:t>__________________________________</w:t>
+      </w:r>
+    </w:p>
+    <w:p>
+      <w:pPr>
+        <w:widowControl w:val="0"/>
+        <w:tabs>
+          <w:tab w:val="left" w:pos="720"/>
+          <w:tab w:val="left" w:pos="1440"/>
+          <w:tab w:val="left" w:pos="2160"/>
+          <w:tab w:val="left" w:pos="2880"/>
+          <w:tab w:val="left" w:pos="3600"/>
+          <w:tab w:val="left" w:pos="4320"/>
+          <w:tab w:val="left" w:pos="5040"/>
+          <w:tab w:val="left" w:pos="5760"/>
+          <w:tab w:val="left" w:pos="6480"/>
+          <w:tab w:val="left" w:pos="7200"/>
+          <w:tab w:val="left" w:pos="7920"/>
+          <w:tab w:val="left" w:pos="8640"/>
+        </w:tabs>
+        <w:spacing w:after="0" w:line="240" w:lineRule="auto"/>
+        <w:rPr>
+          <w:rFonts w:ascii="Helvetica" w:hAnsi="Helvetica" w:cs="Helvetica"/>
+          <w:sz w:val="24"/>
+          <w:szCs w:val="24"/>
+        </w:rPr>
+      </w:pPr>
+    </w:p>
+    <w:p>
+      <w:pPr>
+        <w:widowControl w:val="0"/>
+        <w:tabs>
+          <w:tab w:val="left" w:pos="720"/>
+          <w:tab w:val="left" w:pos="1440"/>
+          <w:tab w:val="left" w:pos="2160"/>
+          <w:tab w:val="left" w:pos="2880"/>
+          <w:tab w:val="left" w:pos="3600"/>
+          <w:tab w:val="left" w:pos="4320"/>
+          <w:tab w:val="left" w:pos="5040"/>
+          <w:tab w:val="left" w:pos="5760"/>
+          <w:tab w:val="left" w:pos="6480"/>
+          <w:tab w:val="left" w:pos="7200"/>
+          <w:tab w:val="left" w:pos="7920"/>
+          <w:tab w:val="left" w:pos="8640"/>
+        </w:tabs>
+        <w:spacing w:after="0" w:line="240" w:lineRule="auto"/>
+        <w:rPr>
+          <w:rFonts w:ascii="Helvetica" w:hAnsi="Helvetica" w:cs="Helvetica"/>
+          <w:sz w:val="24"/>
+          <w:szCs w:val="24"/>
+        </w:rPr>
+      </w:pPr>
+      <w:r>
+        <w:rPr>
+          <w:rFonts w:ascii="Helvetica" w:hAnsi="Helvetica" w:cs="Helvetica"/>
+          <w:sz w:val="24"/>
+          <w:szCs w:val="24"/>
+        </w:rPr>
+        <w:t>What I did since last progress report:</w:t>
+      </w:r>
+    </w:p>
+    <w:p>
+      <w:pPr>
+        <w:widowControl w:val="0"/>
+        <w:tabs>
+          <w:tab w:val="left" w:pos="720"/>
+          <w:tab w:val="left" w:pos="1440"/>
+          <w:tab w:val="left" w:pos="2160"/>
+          <w:tab w:val="left" w:pos="2880"/>
+          <w:tab w:val="left" w:pos="3600"/>
+          <w:tab w:val="left" w:pos="4320"/>
+          <w:tab w:val="left" w:pos="5040"/>
+          <w:tab w:val="left" w:pos="5760"/>
+          <w:tab w:val="left" w:pos="6480"/>
+          <w:tab w:val="left" w:pos="7200"/>
+          <w:tab w:val="left" w:pos="7920"/>
+          <w:tab w:val="left" w:pos="8640"/>
+        </w:tabs>
+        <w:spacing w:after="0" w:line="240" w:lineRule="auto"/>
+        <w:rPr>
+          <w:rFonts w:ascii="Helvetica" w:hAnsi="Helvetica" w:cs="Helvetica"/>
+          <w:sz w:val="24"/>
+          <w:szCs w:val="24"/>
+        </w:rPr>
+      </w:pPr>
+      <w:r>
+        <w:rPr>
+          <w:rFonts w:ascii="Helvetica" w:hAnsi="Helvetica" w:cs="Helvetica"/>
+          <w:sz w:val="24"/>
+          <w:szCs w:val="24"/>
+        </w:rPr>
+        <w:t xml:space="preserve">Since the last progress report, I made the power point for our demo presentation and worked on getting </w:t>
+      </w:r>
+      <w:proofErr w:type="spellStart"/>
+      <w:r>
+        <w:rPr>
+          <w:rFonts w:ascii="Helvetica" w:hAnsi="Helvetica" w:cs="Helvetica"/>
+          <w:sz w:val="24"/>
+          <w:szCs w:val="24"/>
+        </w:rPr>
+        <w:t>ZXing</w:t>
+      </w:r>
+      <w:proofErr w:type="spellEnd"/>
+      <w:r>
+        <w:rPr>
+          <w:rFonts w:ascii="Helvetica" w:hAnsi="Helvetica" w:cs="Helvetica"/>
+          <w:sz w:val="24"/>
+          <w:szCs w:val="24"/>
+        </w:rPr>
+        <w:t xml:space="preserve"> </w:t>
+      </w:r>
+      <w:proofErr w:type="spellStart"/>
+      <w:r>
+        <w:rPr>
+          <w:rFonts w:ascii="Helvetica" w:hAnsi="Helvetica" w:cs="Helvetica"/>
+          <w:sz w:val="24"/>
+          <w:szCs w:val="24"/>
+        </w:rPr>
+        <w:t>moble</w:t>
+      </w:r>
+      <w:proofErr w:type="spellEnd"/>
+      <w:r>
+        <w:rPr>
+          <w:rFonts w:ascii="Helvetica" w:hAnsi="Helvetica" w:cs="Helvetica"/>
+          <w:sz w:val="24"/>
+          <w:szCs w:val="24"/>
+        </w:rPr>
+        <w:t xml:space="preserve"> working without much success.</w:t>
+      </w:r>
+    </w:p>
+    <w:p>
+      <w:pPr>
+        <w:widowControl w:val="0"/>
+        <w:tabs>
+          <w:tab w:val="left" w:pos="720"/>
+          <w:tab w:val="left" w:pos="1440"/>
+          <w:tab w:val="left" w:pos="2160"/>
+          <w:tab w:val="left" w:pos="2880"/>
+          <w:tab w:val="left" w:pos="3600"/>
+          <w:tab w:val="left" w:pos="4320"/>
+          <w:tab w:val="left" w:pos="5040"/>
+          <w:tab w:val="left" w:pos="5760"/>
+          <w:tab w:val="left" w:pos="6480"/>
+          <w:tab w:val="left" w:pos="7200"/>
+          <w:tab w:val="left" w:pos="7920"/>
+          <w:tab w:val="left" w:pos="8640"/>
+        </w:tabs>
+        <w:spacing w:after="0" w:line="240" w:lineRule="auto"/>
+        <w:rPr>
+          <w:rFonts w:ascii="Helvetica" w:hAnsi="Helvetica" w:cs="Helvetica"/>
+          <w:sz w:val="24"/>
+          <w:szCs w:val="24"/>
+        </w:rPr>
+      </w:pPr>
+      <w:r>
+        <w:rPr>
+          <w:rFonts w:ascii="Helvetica" w:hAnsi="Helvetica" w:cs="Helvetica"/>
+          <w:sz w:val="24"/>
+          <w:szCs w:val="24"/>
+        </w:rPr>
+        <w:t> </w:t>
+      </w:r>
+    </w:p>
+    <w:p>
+      <w:pPr>
+        <w:widowControl w:val="0"/>
+        <w:tabs>
+          <w:tab w:val="left" w:pos="720"/>
+          <w:tab w:val="left" w:pos="1440"/>
+          <w:tab w:val="left" w:pos="2160"/>
+          <w:tab w:val="left" w:pos="2880"/>
+          <w:tab w:val="left" w:pos="3600"/>
+          <w:tab w:val="left" w:pos="4320"/>
+          <w:tab w:val="left" w:pos="5040"/>
+          <w:tab w:val="left" w:pos="5760"/>
+          <w:tab w:val="left" w:pos="6480"/>
+          <w:tab w:val="left" w:pos="7200"/>
+          <w:tab w:val="left" w:pos="7920"/>
+          <w:tab w:val="left" w:pos="8640"/>
+        </w:tabs>
+        <w:spacing w:after="0" w:line="240" w:lineRule="auto"/>
+        <w:rPr>
+          <w:rFonts w:ascii="Helvetica" w:hAnsi="Helvetica" w:cs="Helvetica"/>
+          <w:sz w:val="24"/>
+          <w:szCs w:val="24"/>
+        </w:rPr>
+      </w:pPr>
+      <w:r>
+        <w:rPr>
+          <w:rFonts w:ascii="Helvetica" w:hAnsi="Helvetica" w:cs="Helvetica"/>
+          <w:sz w:val="24"/>
+          <w:szCs w:val="24"/>
+        </w:rPr>
+        <w:t>Anything holding me up on my last progress report's expected activities: </w:t>
+      </w:r>
+    </w:p>
+    <w:p>
+      <w:pPr>
+        <w:widowControl w:val="0"/>
+        <w:tabs>
+          <w:tab w:val="left" w:pos="720"/>
+          <w:tab w:val="left" w:pos="1440"/>
+          <w:tab w:val="left" w:pos="2160"/>
+          <w:tab w:val="left" w:pos="2880"/>
+          <w:tab w:val="left" w:pos="3600"/>
+          <w:tab w:val="left" w:pos="4320"/>
+          <w:tab w:val="left" w:pos="5040"/>
+          <w:tab w:val="left" w:pos="5760"/>
+          <w:tab w:val="left" w:pos="6480"/>
+          <w:tab w:val="left" w:pos="7200"/>
+          <w:tab w:val="left" w:pos="7920"/>
+          <w:tab w:val="left" w:pos="8640"/>
+        </w:tabs>
+        <w:spacing w:after="0" w:line="240" w:lineRule="auto"/>
+        <w:rPr>
+          <w:rFonts w:ascii="Helvetica" w:hAnsi="Helvetica" w:cs="Helvetica"/>
+          <w:sz w:val="24"/>
+          <w:szCs w:val="24"/>
+        </w:rPr>
+      </w:pPr>
+      <w:r>
+        <w:rPr>
+          <w:rFonts w:ascii="Helvetica" w:hAnsi="Helvetica" w:cs="Helvetica"/>
+          <w:sz w:val="24"/>
+          <w:szCs w:val="24"/>
+        </w:rPr>
+        <w:t>The biggest thing holding me up is that I no longer have a clear visualization of how our project fits together which is making it hard for me to know what I should be researching and working on. I also don’t know enough about tools we are currently using to help with a lot of the project as is.</w:t>
+      </w:r>
+    </w:p>
+    <w:p>
+      <w:pPr>
+        <w:widowControl w:val="0"/>
+        <w:tabs>
+          <w:tab w:val="left" w:pos="720"/>
+          <w:tab w:val="left" w:pos="1440"/>
+          <w:tab w:val="left" w:pos="2160"/>
+          <w:tab w:val="left" w:pos="2880"/>
+          <w:tab w:val="left" w:pos="3600"/>
+          <w:tab w:val="left" w:pos="4320"/>
+          <w:tab w:val="left" w:pos="5040"/>
+          <w:tab w:val="left" w:pos="5760"/>
+          <w:tab w:val="left" w:pos="6480"/>
+          <w:tab w:val="left" w:pos="7200"/>
+          <w:tab w:val="left" w:pos="7920"/>
+          <w:tab w:val="left" w:pos="8640"/>
+        </w:tabs>
+        <w:spacing w:after="0" w:line="240" w:lineRule="auto"/>
+        <w:rPr>
+          <w:rFonts w:ascii="Helvetica" w:hAnsi="Helvetica" w:cs="Helvetica"/>
+          <w:sz w:val="24"/>
+          <w:szCs w:val="24"/>
+        </w:rPr>
+      </w:pPr>
+      <w:r>
+        <w:rPr>
+          <w:rFonts w:ascii="Helvetica" w:hAnsi="Helvetica" w:cs="Helvetica"/>
+          <w:sz w:val="24"/>
+          <w:szCs w:val="24"/>
+        </w:rPr>
+        <w:t> </w:t>
+      </w:r>
+    </w:p>
+    <w:p>
+      <w:pPr>
+        <w:widowControl w:val="0"/>
+        <w:tabs>
+          <w:tab w:val="left" w:pos="720"/>
+          <w:tab w:val="left" w:pos="1440"/>
+          <w:tab w:val="left" w:pos="2160"/>
+          <w:tab w:val="left" w:pos="2880"/>
+          <w:tab w:val="left" w:pos="3600"/>
+          <w:tab w:val="left" w:pos="4320"/>
+          <w:tab w:val="left" w:pos="5040"/>
+          <w:tab w:val="left" w:pos="5760"/>
+          <w:tab w:val="left" w:pos="6480"/>
+          <w:tab w:val="left" w:pos="7200"/>
+          <w:tab w:val="left" w:pos="7920"/>
+          <w:tab w:val="left" w:pos="8640"/>
+        </w:tabs>
+        <w:spacing w:after="0" w:line="240" w:lineRule="auto"/>
+        <w:rPr>
+          <w:rFonts w:ascii="Helvetica" w:hAnsi="Helvetica" w:cs="Helvetica"/>
+          <w:sz w:val="24"/>
+          <w:szCs w:val="24"/>
+        </w:rPr>
+      </w:pPr>
+      <w:r>
+        <w:rPr>
+          <w:rFonts w:ascii="Helvetica" w:hAnsi="Helvetica" w:cs="Helvetica"/>
+          <w:sz w:val="24"/>
+          <w:szCs w:val="24"/>
+        </w:rPr>
+        <w:t>What I plan to do before the next progress report: </w:t>
+      </w:r>
+    </w:p>
+    <w:p>
+      <w:pPr>
+        <w:widowControl w:val="0"/>
+        <w:tabs>
+          <w:tab w:val="left" w:pos="720"/>
+          <w:tab w:val="left" w:pos="1440"/>
+          <w:tab w:val="left" w:pos="2160"/>
+          <w:tab w:val="left" w:pos="2880"/>
+          <w:tab w:val="left" w:pos="3600"/>
+          <w:tab w:val="left" w:pos="4320"/>
+          <w:tab w:val="left" w:pos="5040"/>
+          <w:tab w:val="left" w:pos="5760"/>
+          <w:tab w:val="left" w:pos="6480"/>
+          <w:tab w:val="left" w:pos="7200"/>
+          <w:tab w:val="left" w:pos="7920"/>
+          <w:tab w:val="left" w:pos="8640"/>
+        </w:tabs>
+        <w:spacing w:after="0" w:line="240" w:lineRule="auto"/>
+        <w:rPr>
+          <w:rFonts w:ascii="Helvetica" w:hAnsi="Helvetica" w:cs="Helvetica"/>
+          <w:sz w:val="24"/>
+          <w:szCs w:val="24"/>
+        </w:rPr>
+      </w:pPr>
+      <w:r>
+        <w:rPr>
+          <w:rFonts w:ascii="Helvetica" w:hAnsi="Helvetica" w:cs="Helvetica"/>
+          <w:sz w:val="24"/>
+          <w:szCs w:val="24"/>
+        </w:rPr>
+        <w:t xml:space="preserve">By the next report, I plan to sit down with the team to hash out how we want to move forward (burn it down and start new or chug on as we have been), explain to me how our tools work, why we are using them and how we plan on using them to fit this all together. Once that’s all been taken care of I want to get some form of barcode scanning working. </w:t>
+      </w:r>
+    </w:p>
+    <w:p>
+      <w:pPr>
+        <w:widowControl w:val="0"/>
+        <w:tabs>
+          <w:tab w:val="left" w:pos="720"/>
+          <w:tab w:val="left" w:pos="1440"/>
+          <w:tab w:val="left" w:pos="2160"/>
+          <w:tab w:val="left" w:pos="2880"/>
+          <w:tab w:val="left" w:pos="3600"/>
+          <w:tab w:val="left" w:pos="4320"/>
+          <w:tab w:val="left" w:pos="5040"/>
+          <w:tab w:val="left" w:pos="5760"/>
+          <w:tab w:val="left" w:pos="6480"/>
+          <w:tab w:val="left" w:pos="7200"/>
+          <w:tab w:val="left" w:pos="7920"/>
+          <w:tab w:val="left" w:pos="8640"/>
+        </w:tabs>
+        <w:spacing w:after="0" w:line="240" w:lineRule="auto"/>
+        <w:rPr>
+          <w:rFonts w:ascii="Helvetica" w:hAnsi="Helvetica" w:cs="Helvetica"/>
+          <w:sz w:val="24"/>
+          <w:szCs w:val="24"/>
+        </w:rPr>
+      </w:pPr>
       <w:bookmarkStart w:id="0" w:name="_GoBack"/>
       <w:bookmarkEnd w:id="0"/>
-    </w:p>
-    <w:p>
-      <w:pPr>
-        <w:widowControl w:val="0"/>
-        <w:tabs>
-          <w:tab w:val="left" w:pos="720"/>
-          <w:tab w:val="left" w:pos="1440"/>
-          <w:tab w:val="left" w:pos="2160"/>
-          <w:tab w:val="left" w:pos="2880"/>
-          <w:tab w:val="left" w:pos="3600"/>
-          <w:tab w:val="left" w:pos="4320"/>
-          <w:tab w:val="left" w:pos="5040"/>
-          <w:tab w:val="left" w:pos="5760"/>
-          <w:tab w:val="left" w:pos="6480"/>
-          <w:tab w:val="left" w:pos="7200"/>
-          <w:tab w:val="left" w:pos="7920"/>
-          <w:tab w:val="left" w:pos="8640"/>
-        </w:tabs>
-        <w:spacing w:after="0" w:line="240" w:lineRule="auto"/>
-        <w:rPr>
-          <w:rFonts w:ascii="Helvetica" w:hAnsi="Helvetica" w:cs="Helvetica"/>
-          <w:sz w:val="24"/>
-          <w:szCs w:val="24"/>
-        </w:rPr>
-      </w:pPr>
-      <w:r>
-        <w:rPr>
-          <w:rFonts w:ascii="Helvetica" w:hAnsi="Helvetica" w:cs="Helvetica"/>
-          <w:b/>
-          <w:bCs/>
-          <w:sz w:val="24"/>
-          <w:szCs w:val="24"/>
-        </w:rPr>
-        <w:lastRenderedPageBreak/>
-        <w:t>Team Member #3:</w:t>
-      </w:r>
-      <w:r>
-        <w:rPr>
-          <w:rFonts w:ascii="Helvetica" w:hAnsi="Helvetica" w:cs="Helvetica"/>
-          <w:sz w:val="24"/>
-          <w:szCs w:val="24"/>
-        </w:rPr>
-        <w:t xml:space="preserve"> </w:t>
-      </w:r>
-      <w:r>
-        <w:rPr>
-          <w:rStyle w:val="normaltextrun"/>
-          <w:rFonts w:ascii="Helvetica" w:hAnsi="Helvetica" w:cs="Helvetica"/>
-          <w:color w:val="000000"/>
-        </w:rPr>
-        <w:t> </w:t>
-      </w:r>
-      <w:r>
-        <w:rPr>
-          <w:rStyle w:val="normaltextrun"/>
-          <w:rFonts w:ascii="Helvetica" w:hAnsi="Helvetica" w:cs="Helvetica"/>
-          <w:color w:val="000000"/>
-          <w:u w:val="single"/>
-        </w:rPr>
-        <w:t>August Davis</w:t>
-      </w:r>
-      <w:r>
-        <w:rPr>
-          <w:rFonts w:ascii="Helvetica" w:hAnsi="Helvetica" w:cs="Helvetica"/>
-          <w:sz w:val="24"/>
-          <w:szCs w:val="24"/>
-        </w:rPr>
-        <w:t>__________________________________</w:t>
-      </w:r>
-    </w:p>
-    <w:p>
-      <w:pPr>
-        <w:widowControl w:val="0"/>
-        <w:tabs>
-          <w:tab w:val="left" w:pos="720"/>
-          <w:tab w:val="left" w:pos="1440"/>
-          <w:tab w:val="left" w:pos="2160"/>
-          <w:tab w:val="left" w:pos="2880"/>
-          <w:tab w:val="left" w:pos="3600"/>
-          <w:tab w:val="left" w:pos="4320"/>
-          <w:tab w:val="left" w:pos="5040"/>
-          <w:tab w:val="left" w:pos="5760"/>
-          <w:tab w:val="left" w:pos="6480"/>
-          <w:tab w:val="left" w:pos="7200"/>
-          <w:tab w:val="left" w:pos="7920"/>
-          <w:tab w:val="left" w:pos="8640"/>
-        </w:tabs>
-        <w:spacing w:after="0" w:line="240" w:lineRule="auto"/>
-        <w:rPr>
-          <w:rFonts w:ascii="Helvetica" w:hAnsi="Helvetica" w:cs="Helvetica"/>
-          <w:sz w:val="24"/>
-          <w:szCs w:val="24"/>
-        </w:rPr>
-      </w:pPr>
-    </w:p>
-    <w:p>
-      <w:pPr>
-        <w:widowControl w:val="0"/>
-        <w:tabs>
-          <w:tab w:val="left" w:pos="720"/>
-          <w:tab w:val="left" w:pos="1440"/>
-          <w:tab w:val="left" w:pos="2160"/>
-          <w:tab w:val="left" w:pos="2880"/>
-          <w:tab w:val="left" w:pos="3600"/>
-          <w:tab w:val="left" w:pos="4320"/>
-          <w:tab w:val="left" w:pos="5040"/>
-          <w:tab w:val="left" w:pos="5760"/>
-          <w:tab w:val="left" w:pos="6480"/>
-          <w:tab w:val="left" w:pos="7200"/>
-          <w:tab w:val="left" w:pos="7920"/>
-          <w:tab w:val="left" w:pos="8640"/>
-        </w:tabs>
-        <w:spacing w:after="0" w:line="240" w:lineRule="auto"/>
-        <w:rPr>
-          <w:rFonts w:ascii="Helvetica" w:hAnsi="Helvetica" w:cs="Helvetica"/>
-          <w:sz w:val="24"/>
-          <w:szCs w:val="24"/>
-        </w:rPr>
-      </w:pPr>
-      <w:r>
-        <w:rPr>
-          <w:rFonts w:ascii="Helvetica" w:hAnsi="Helvetica" w:cs="Helvetica"/>
-          <w:sz w:val="24"/>
-          <w:szCs w:val="24"/>
-        </w:rPr>
-        <w:t>What I did since last progress report:</w:t>
-      </w:r>
-    </w:p>
-    <w:p>
-      <w:pPr>
-        <w:widowControl w:val="0"/>
-        <w:tabs>
-          <w:tab w:val="left" w:pos="720"/>
-          <w:tab w:val="left" w:pos="1440"/>
-          <w:tab w:val="left" w:pos="2160"/>
-          <w:tab w:val="left" w:pos="2880"/>
-          <w:tab w:val="left" w:pos="3600"/>
-          <w:tab w:val="left" w:pos="4320"/>
-          <w:tab w:val="left" w:pos="5040"/>
-          <w:tab w:val="left" w:pos="5760"/>
-          <w:tab w:val="left" w:pos="6480"/>
-          <w:tab w:val="left" w:pos="7200"/>
-          <w:tab w:val="left" w:pos="7920"/>
-          <w:tab w:val="left" w:pos="8640"/>
-        </w:tabs>
-        <w:spacing w:after="0" w:line="240" w:lineRule="auto"/>
-        <w:rPr>
-          <w:rFonts w:ascii="Helvetica" w:hAnsi="Helvetica" w:cs="Helvetica"/>
-          <w:sz w:val="24"/>
-          <w:szCs w:val="24"/>
-        </w:rPr>
-      </w:pPr>
-      <w:r>
-        <w:rPr>
-          <w:rFonts w:ascii="Helvetica" w:hAnsi="Helvetica" w:cs="Helvetica"/>
-          <w:sz w:val="24"/>
-          <w:szCs w:val="24"/>
-        </w:rPr>
-        <w:t xml:space="preserve">Since the last progress report, I contributed to our related work </w:t>
-      </w:r>
-      <w:r>
-        <w:rPr>
-          <w:rFonts w:ascii="Helvetica" w:hAnsi="Helvetica" w:cs="Helvetica"/>
-          <w:sz w:val="24"/>
-          <w:szCs w:val="24"/>
-        </w:rPr>
-        <w:t xml:space="preserve">presentation, worked on our related work survey, and talked some people in other departments about how they are tracking their inventory. Most departments seem to </w:t>
-      </w:r>
-      <w:r>
-        <w:rPr>
-          <w:rFonts w:ascii="Helvetica" w:hAnsi="Helvetica" w:cs="Helvetica"/>
-          <w:sz w:val="24"/>
-          <w:szCs w:val="24"/>
-        </w:rPr>
-        <w:t xml:space="preserve">also </w:t>
-      </w:r>
-      <w:r>
-        <w:rPr>
-          <w:rFonts w:ascii="Helvetica" w:hAnsi="Helvetica" w:cs="Helvetica"/>
-          <w:sz w:val="24"/>
-          <w:szCs w:val="24"/>
-        </w:rPr>
-        <w:t xml:space="preserve">be using excel spread </w:t>
-      </w:r>
-      <w:r>
-        <w:rPr>
-          <w:rFonts w:ascii="Helvetica" w:hAnsi="Helvetica" w:cs="Helvetica"/>
-          <w:sz w:val="24"/>
-          <w:szCs w:val="24"/>
-        </w:rPr>
-        <w:t>sheets to track their inventory and would probably use are inventory system if we can make it easy to use.</w:t>
-      </w:r>
-    </w:p>
-    <w:p>
-      <w:pPr>
-        <w:widowControl w:val="0"/>
-        <w:tabs>
-          <w:tab w:val="left" w:pos="720"/>
-          <w:tab w:val="left" w:pos="1440"/>
-          <w:tab w:val="left" w:pos="2160"/>
-          <w:tab w:val="left" w:pos="2880"/>
-          <w:tab w:val="left" w:pos="3600"/>
-          <w:tab w:val="left" w:pos="4320"/>
-          <w:tab w:val="left" w:pos="5040"/>
-          <w:tab w:val="left" w:pos="5760"/>
-          <w:tab w:val="left" w:pos="6480"/>
-          <w:tab w:val="left" w:pos="7200"/>
-          <w:tab w:val="left" w:pos="7920"/>
-          <w:tab w:val="left" w:pos="8640"/>
-        </w:tabs>
-        <w:spacing w:after="0" w:line="240" w:lineRule="auto"/>
-        <w:rPr>
-          <w:rFonts w:ascii="Helvetica" w:hAnsi="Helvetica" w:cs="Helvetica"/>
-          <w:sz w:val="24"/>
-          <w:szCs w:val="24"/>
-        </w:rPr>
-      </w:pPr>
-      <w:r>
-        <w:rPr>
-          <w:rFonts w:ascii="Helvetica" w:hAnsi="Helvetica" w:cs="Helvetica"/>
-          <w:sz w:val="24"/>
-          <w:szCs w:val="24"/>
-        </w:rPr>
-        <w:t> </w:t>
-      </w:r>
-    </w:p>
-    <w:p>
-      <w:pPr>
-        <w:widowControl w:val="0"/>
-        <w:tabs>
-          <w:tab w:val="left" w:pos="720"/>
-          <w:tab w:val="left" w:pos="1440"/>
-          <w:tab w:val="left" w:pos="2160"/>
-          <w:tab w:val="left" w:pos="2880"/>
-          <w:tab w:val="left" w:pos="3600"/>
-          <w:tab w:val="left" w:pos="4320"/>
-          <w:tab w:val="left" w:pos="5040"/>
-          <w:tab w:val="left" w:pos="5760"/>
-          <w:tab w:val="left" w:pos="6480"/>
-          <w:tab w:val="left" w:pos="7200"/>
-          <w:tab w:val="left" w:pos="7920"/>
-          <w:tab w:val="left" w:pos="8640"/>
-        </w:tabs>
-        <w:spacing w:after="0" w:line="240" w:lineRule="auto"/>
-        <w:rPr>
-          <w:rFonts w:ascii="Helvetica" w:hAnsi="Helvetica" w:cs="Helvetica"/>
-          <w:sz w:val="24"/>
-          <w:szCs w:val="24"/>
-        </w:rPr>
-      </w:pPr>
-      <w:r>
-        <w:rPr>
-          <w:rFonts w:ascii="Helvetica" w:hAnsi="Helvetica" w:cs="Helvetica"/>
-          <w:sz w:val="24"/>
-          <w:szCs w:val="24"/>
-        </w:rPr>
-        <w:t>Anything holding me up on my last progress report's expected activities: </w:t>
-      </w:r>
-    </w:p>
-    <w:p>
-      <w:pPr>
-        <w:widowControl w:val="0"/>
-        <w:tabs>
-          <w:tab w:val="left" w:pos="720"/>
-          <w:tab w:val="left" w:pos="1440"/>
-          <w:tab w:val="left" w:pos="2160"/>
-          <w:tab w:val="left" w:pos="2880"/>
-          <w:tab w:val="left" w:pos="3600"/>
-          <w:tab w:val="left" w:pos="4320"/>
-          <w:tab w:val="left" w:pos="5040"/>
-          <w:tab w:val="left" w:pos="5760"/>
-          <w:tab w:val="left" w:pos="6480"/>
-          <w:tab w:val="left" w:pos="7200"/>
-          <w:tab w:val="left" w:pos="7920"/>
-          <w:tab w:val="left" w:pos="8640"/>
-        </w:tabs>
-        <w:spacing w:after="0" w:line="240" w:lineRule="auto"/>
-        <w:rPr>
-          <w:rFonts w:ascii="Helvetica" w:hAnsi="Helvetica" w:cs="Helvetica"/>
-          <w:sz w:val="24"/>
-          <w:szCs w:val="24"/>
-        </w:rPr>
-      </w:pPr>
-      <w:r>
-        <w:rPr>
-          <w:rFonts w:ascii="Helvetica" w:hAnsi="Helvetica" w:cs="Helvetica"/>
-          <w:sz w:val="24"/>
-          <w:szCs w:val="24"/>
-        </w:rPr>
-        <w:t xml:space="preserve">A lack of communication between me and the rest of my group, a lot of which is my own fault, has been the biggest obstacle to progress this time round. </w:t>
-      </w:r>
-    </w:p>
-    <w:p>
-      <w:pPr>
-        <w:widowControl w:val="0"/>
-        <w:tabs>
-          <w:tab w:val="left" w:pos="720"/>
-          <w:tab w:val="left" w:pos="1440"/>
-          <w:tab w:val="left" w:pos="2160"/>
-          <w:tab w:val="left" w:pos="2880"/>
-          <w:tab w:val="left" w:pos="3600"/>
-          <w:tab w:val="left" w:pos="4320"/>
-          <w:tab w:val="left" w:pos="5040"/>
-          <w:tab w:val="left" w:pos="5760"/>
-          <w:tab w:val="left" w:pos="6480"/>
-          <w:tab w:val="left" w:pos="7200"/>
-          <w:tab w:val="left" w:pos="7920"/>
-          <w:tab w:val="left" w:pos="8640"/>
-        </w:tabs>
-        <w:spacing w:after="0" w:line="240" w:lineRule="auto"/>
-        <w:rPr>
-          <w:rFonts w:ascii="Helvetica" w:hAnsi="Helvetica" w:cs="Helvetica"/>
-          <w:sz w:val="24"/>
-          <w:szCs w:val="24"/>
-        </w:rPr>
-      </w:pPr>
-      <w:r>
-        <w:rPr>
-          <w:rFonts w:ascii="Helvetica" w:hAnsi="Helvetica" w:cs="Helvetica"/>
-          <w:sz w:val="24"/>
-          <w:szCs w:val="24"/>
-        </w:rPr>
-        <w:t> </w:t>
-      </w:r>
-    </w:p>
-    <w:p>
-      <w:pPr>
-        <w:widowControl w:val="0"/>
-        <w:tabs>
-          <w:tab w:val="left" w:pos="720"/>
-          <w:tab w:val="left" w:pos="1440"/>
-          <w:tab w:val="left" w:pos="2160"/>
-          <w:tab w:val="left" w:pos="2880"/>
-          <w:tab w:val="left" w:pos="3600"/>
-          <w:tab w:val="left" w:pos="4320"/>
-          <w:tab w:val="left" w:pos="5040"/>
-          <w:tab w:val="left" w:pos="5760"/>
-          <w:tab w:val="left" w:pos="6480"/>
-          <w:tab w:val="left" w:pos="7200"/>
-          <w:tab w:val="left" w:pos="7920"/>
-          <w:tab w:val="left" w:pos="8640"/>
-        </w:tabs>
-        <w:spacing w:after="0" w:line="240" w:lineRule="auto"/>
-        <w:rPr>
-          <w:rFonts w:ascii="Helvetica" w:hAnsi="Helvetica" w:cs="Helvetica"/>
-          <w:sz w:val="24"/>
-          <w:szCs w:val="24"/>
-        </w:rPr>
-      </w:pPr>
-      <w:r>
-        <w:rPr>
-          <w:rFonts w:ascii="Helvetica" w:hAnsi="Helvetica" w:cs="Helvetica"/>
-          <w:sz w:val="24"/>
-          <w:szCs w:val="24"/>
-        </w:rPr>
-        <w:t>What I plan to do before the next progress report: </w:t>
-      </w:r>
-    </w:p>
-    <w:p>
-      <w:pPr>
-        <w:widowControl w:val="0"/>
-        <w:tabs>
-          <w:tab w:val="left" w:pos="720"/>
-          <w:tab w:val="left" w:pos="1440"/>
-          <w:tab w:val="left" w:pos="2160"/>
-          <w:tab w:val="left" w:pos="2880"/>
-          <w:tab w:val="left" w:pos="3600"/>
-          <w:tab w:val="left" w:pos="4320"/>
-          <w:tab w:val="left" w:pos="5040"/>
-          <w:tab w:val="left" w:pos="5760"/>
-          <w:tab w:val="left" w:pos="6480"/>
-          <w:tab w:val="left" w:pos="7200"/>
-          <w:tab w:val="left" w:pos="7920"/>
-          <w:tab w:val="left" w:pos="8640"/>
-        </w:tabs>
-        <w:spacing w:after="0" w:line="240" w:lineRule="auto"/>
-        <w:rPr>
-          <w:rFonts w:ascii="Helvetica" w:hAnsi="Helvetica" w:cs="Helvetica"/>
-          <w:sz w:val="24"/>
-          <w:szCs w:val="24"/>
-        </w:rPr>
-      </w:pPr>
-      <w:r>
-        <w:rPr>
-          <w:rFonts w:ascii="Helvetica" w:hAnsi="Helvetica" w:cs="Helvetica"/>
-          <w:sz w:val="24"/>
-          <w:szCs w:val="24"/>
-        </w:rPr>
-        <w:t xml:space="preserve">By the next report, I plan to </w:t>
-      </w:r>
-      <w:r>
-        <w:rPr>
-          <w:rFonts w:ascii="Helvetica" w:hAnsi="Helvetica" w:cs="Helvetica"/>
-          <w:sz w:val="24"/>
-          <w:szCs w:val="24"/>
-        </w:rPr>
-        <w:t xml:space="preserve">do what I can to finalize our related work paper and prepare a presentation for our demo. I will </w:t>
-      </w:r>
-      <w:r>
-        <w:rPr>
-          <w:rFonts w:ascii="Helvetica" w:hAnsi="Helvetica" w:cs="Helvetica"/>
-          <w:sz w:val="24"/>
-          <w:szCs w:val="24"/>
-        </w:rPr>
-        <w:t xml:space="preserve">also try and help christen and David with the data base diagrams and GUI interface in any way I can.  </w:t>
-      </w:r>
-    </w:p>
-    <w:p>
-      <w:pPr>
-        <w:widowControl w:val="0"/>
-        <w:tabs>
-          <w:tab w:val="left" w:pos="720"/>
-          <w:tab w:val="left" w:pos="1440"/>
-          <w:tab w:val="left" w:pos="2160"/>
-          <w:tab w:val="left" w:pos="2880"/>
-          <w:tab w:val="left" w:pos="3600"/>
-          <w:tab w:val="left" w:pos="4320"/>
-          <w:tab w:val="left" w:pos="5040"/>
-          <w:tab w:val="left" w:pos="5760"/>
-          <w:tab w:val="left" w:pos="6480"/>
-          <w:tab w:val="left" w:pos="7200"/>
-          <w:tab w:val="left" w:pos="7920"/>
-          <w:tab w:val="left" w:pos="8640"/>
-        </w:tabs>
-        <w:spacing w:after="0" w:line="240" w:lineRule="auto"/>
-        <w:rPr>
-          <w:rFonts w:ascii="Helvetica" w:hAnsi="Helvetica" w:cs="Helvetica"/>
-          <w:sz w:val="24"/>
-          <w:szCs w:val="24"/>
-        </w:rPr>
-      </w:pPr>
       <w:r>
         <w:rPr>
           <w:rFonts w:ascii="Helvetica" w:hAnsi="Helvetica" w:cs="Helvetica"/>

</xml_diff>